<commit_message>
Update on acad report
Added report on choice of model and fine tuning process
</commit_message>
<xml_diff>
--- a/Academic Report.docx
+++ b/Academic Report.docx
@@ -68,7 +68,22 @@
         <w:t>Using the seven models provided</w:t>
       </w:r>
       <w:r>
-        <w:t xml:space="preserve"> from the workshop, I tried every one of them to get a general feel of which model performs better. I also did some very light edits to some of the models </w:t>
+        <w:t xml:space="preserve"> from the workshop, </w:t>
+      </w:r>
+      <w:r>
+        <w:t>I trained each model and evaluated them using Balanced Accuracy, F1 Macro</w:t>
+      </w:r>
+      <w:r>
+        <w:t xml:space="preserve"> and Prediction Time as the main metrics. Additionally, confusion matrices were analysed to identify False Positives</w:t>
+      </w:r>
+      <w:r>
+        <w:t>, False Alarms, and Gray Areas</w:t>
+      </w:r>
+      <w:r>
+        <w:t>.</w:t>
+      </w:r>
+      <w:r>
+        <w:t xml:space="preserve"> I also did some very light edits to some of the models </w:t>
       </w:r>
       <w:r>
         <w:t>to help them perform better without using up too much of my time.</w:t>
@@ -84,68 +99,10 @@
         <w:spacing w:after="0"/>
       </w:pPr>
       <w:r>
-        <w:rPr>
-          <w:noProof/>
-        </w:rPr>
-        <w:drawing>
-          <wp:anchor distT="0" distB="0" distL="114300" distR="114300" simplePos="0" relativeHeight="251658240" behindDoc="0" locked="0" layoutInCell="1" allowOverlap="1" wp14:anchorId="65B4BB64" wp14:editId="1EF4A1E8">
-            <wp:simplePos x="0" y="0"/>
-            <wp:positionH relativeFrom="column">
-              <wp:posOffset>0</wp:posOffset>
-            </wp:positionH>
-            <wp:positionV relativeFrom="paragraph">
-              <wp:posOffset>-1270</wp:posOffset>
-            </wp:positionV>
-            <wp:extent cx="5724525" cy="3143250"/>
-            <wp:effectExtent l="0" t="0" r="9525" b="0"/>
-            <wp:wrapSquare wrapText="bothSides"/>
-            <wp:docPr id="1777355703" name="Picture 1"/>
-            <wp:cNvGraphicFramePr>
-              <a:graphicFrameLocks xmlns:a="http://schemas.openxmlformats.org/drawingml/2006/main" noChangeAspect="1"/>
-            </wp:cNvGraphicFramePr>
-            <a:graphic xmlns:a="http://schemas.openxmlformats.org/drawingml/2006/main">
-              <a:graphicData uri="http://schemas.openxmlformats.org/drawingml/2006/picture">
-                <pic:pic xmlns:pic="http://schemas.openxmlformats.org/drawingml/2006/picture">
-                  <pic:nvPicPr>
-                    <pic:cNvPr id="0" name="Picture 1"/>
-                    <pic:cNvPicPr>
-                      <a:picLocks noChangeAspect="1" noChangeArrowheads="1"/>
-                    </pic:cNvPicPr>
-                  </pic:nvPicPr>
-                  <pic:blipFill>
-                    <a:blip r:embed="rId4" cstate="print">
-                      <a:extLst>
-                        <a:ext uri="{28A0092B-C50C-407E-A947-70E740481C1C}">
-                          <a14:useLocalDpi xmlns:a14="http://schemas.microsoft.com/office/drawing/2010/main" val="0"/>
-                        </a:ext>
-                      </a:extLst>
-                    </a:blip>
-                    <a:srcRect/>
-                    <a:stretch>
-                      <a:fillRect/>
-                    </a:stretch>
-                  </pic:blipFill>
-                  <pic:spPr bwMode="auto">
-                    <a:xfrm>
-                      <a:off x="0" y="0"/>
-                      <a:ext cx="5724525" cy="3143250"/>
-                    </a:xfrm>
-                    <a:prstGeom prst="rect">
-                      <a:avLst/>
-                    </a:prstGeom>
-                    <a:noFill/>
-                    <a:ln>
-                      <a:noFill/>
-                    </a:ln>
-                  </pic:spPr>
-                </pic:pic>
-              </a:graphicData>
-            </a:graphic>
-          </wp:anchor>
-        </w:drawing>
-      </w:r>
-      <w:r>
-        <w:t xml:space="preserve">Using a balanced model performance graph using Balanced Accuracy, F1 Macro and Prediction Time, as well as comparing the False Positives, False Alarms, and Gray Area values from each model, </w:t>
+        <w:t>From the above criteria,</w:t>
+      </w:r>
+      <w:r>
+        <w:t xml:space="preserve"> </w:t>
       </w:r>
       <w:r>
         <w:t xml:space="preserve">Neural Network (MLP) and k-Nearest Neighbours were the first 2 models I excluded. Their False Positive rates were too high to be considered. </w:t>
@@ -164,6 +121,99 @@
       </w:r>
       <w:r>
         <w:t xml:space="preserve"> (for its extremely low False Alarm rates) to do more detailed testing.</w:t>
+      </w:r>
+    </w:p>
+    <w:p>
+      <w:pPr>
+        <w:spacing w:after="0"/>
+      </w:pPr>
+    </w:p>
+    <w:p>
+      <w:pPr>
+        <w:spacing w:after="0"/>
+      </w:pPr>
+      <w:r>
+        <w:t>After additional testing, we chose Gradient Boosting as the final model for this datathon</w:t>
+      </w:r>
+      <w:r>
+        <w:t xml:space="preserve">. </w:t>
+      </w:r>
+    </w:p>
+    <w:p>
+      <w:pPr>
+        <w:spacing w:after="0"/>
+      </w:pPr>
+    </w:p>
+    <w:p>
+      <w:pPr>
+        <w:spacing w:after="0"/>
+      </w:pPr>
+      <w:r>
+        <w:t>This model is</w:t>
+      </w:r>
+      <w:r>
+        <w:t xml:space="preserve"> then</w:t>
+      </w:r>
+      <w:r>
+        <w:t xml:space="preserve"> constructed in a custom ThresholdClassifier to adjust </w:t>
+      </w:r>
+      <w:r>
+        <w:t xml:space="preserve">how the %confidence for a </w:t>
+      </w:r>
+      <w:r>
+        <w:t>sample</w:t>
+      </w:r>
+      <w:r>
+        <w:t xml:space="preserve"> to be placed at a certain </w:t>
+      </w:r>
+      <w:r>
+        <w:t>class</w:t>
+      </w:r>
+      <w:r>
+        <w:t>.</w:t>
+      </w:r>
+      <w:r>
+        <w:t xml:space="preserve"> This classifier also included a reject margin that reassigns uncertain samples to class 2 instead of risking a wrong class 1 or class 3 classification.</w:t>
+      </w:r>
+      <w:r>
+        <w:t xml:space="preserve"> By adding the reject margin, the model actually did slightly worse producing more false alarms</w:t>
+      </w:r>
+      <w:r>
+        <w:t xml:space="preserve"> (pred = 2, true = 1)</w:t>
+      </w:r>
+      <w:r>
+        <w:t xml:space="preserve"> but I felt this was important to</w:t>
+      </w:r>
+      <w:r>
+        <w:t xml:space="preserve"> keep false positives low.</w:t>
+      </w:r>
+    </w:p>
+    <w:p>
+      <w:pPr>
+        <w:spacing w:after="0"/>
+      </w:pPr>
+    </w:p>
+    <w:p>
+      <w:pPr>
+        <w:spacing w:after="0"/>
+      </w:pPr>
+      <w:r>
+        <w:t>The final Gradient Boosting model together with the ThresholdClassifier pipeline provided the best</w:t>
+      </w:r>
+      <w:r>
+        <w:t xml:space="preserve"> trade-off between having </w:t>
+      </w:r>
+      <w:r>
+        <w:t xml:space="preserve">very low false positive rate yet low enough false alarms </w:t>
+      </w:r>
+      <w:r>
+        <w:t xml:space="preserve">to ensure </w:t>
+      </w:r>
+      <w:r>
+        <w:t xml:space="preserve">trust in clinicians. This model is therefore suitable in helping obstetric practitioners in identifying </w:t>
+      </w:r>
+      <w:r>
+        <w:t>fetal cases at risk without generating excessive false alarms.</w:t>
       </w:r>
     </w:p>
     <w:sectPr>

</xml_diff>